<commit_message>
Literature added to documentation
</commit_message>
<xml_diff>
--- a/Navarro-Šego-Mikulić-Kolarić.docx
+++ b/Navarro-Šego-Mikulić-Kolarić.docx
@@ -145,7 +145,15 @@
       </w:pPr>
       <w:r>
         <w:rPr/>
-        <w:t>Petra Mikulić ()</w:t>
+        <w:t>Petra Mikulić (</w:t>
+      </w:r>
+      <w:r>
+        <w:rPr/>
+        <w:t>0036490588</w:t>
+      </w:r>
+      <w:r>
+        <w:rPr/>
+        <w:t>)</w:t>
       </w:r>
     </w:p>
     <w:p>
@@ -155,7 +163,15 @@
       </w:pPr>
       <w:r>
         <w:rPr/>
-        <w:t xml:space="preserve">Ivan Šego () </w:t>
+        <w:t>Ivan Šego (</w:t>
+      </w:r>
+      <w:r>
+        <w:rPr/>
+        <w:t>0036495633</w:t>
+      </w:r>
+      <w:r>
+        <w:rPr/>
+        <w:t xml:space="preserve">) </w:t>
       </w:r>
     </w:p>
     <w:p>
@@ -3570,24 +3586,6 @@
     </w:p>
     <w:p>
       <w:pPr>
-        <w:pStyle w:val="Normal"/>
-        <w:rPr/>
-      </w:pPr>
-      <w:r>
-        <w:rPr/>
-      </w:r>
-    </w:p>
-    <w:p>
-      <w:pPr>
-        <w:pStyle w:val="Normal"/>
-        <w:rPr/>
-      </w:pPr>
-      <w:r>
-        <w:rPr/>
-      </w:r>
-    </w:p>
-    <w:p>
-      <w:pPr>
         <w:pStyle w:val="Heading1"/>
         <w:numPr>
           <w:ilvl w:val="0"/>

</xml_diff>

<commit_message>
Results added in documentation
</commit_message>
<xml_diff>
--- a/Navarro-Šego-Mikulić-Kolarić.docx
+++ b/Navarro-Šego-Mikulić-Kolarić.docx
@@ -3484,8 +3484,1805 @@
         <w:rPr>
           <w:lang w:val="pl-PL"/>
         </w:rPr>
-      </w:r>
-    </w:p>
+        <w:t>Tablica 1. Usporedba vremena za Navarro i bitvector algoritam</w:t>
+      </w:r>
+    </w:p>
+    <w:tbl>
+      <w:tblPr>
+        <w:tblW w:w="5310" w:type="dxa"/>
+        <w:jc w:val="left"/>
+        <w:tblInd w:w="55" w:type="dxa"/>
+        <w:tblBorders>
+          <w:top w:val="single" w:sz="2" w:space="0" w:color="000000"/>
+          <w:left w:val="single" w:sz="2" w:space="0" w:color="000000"/>
+          <w:bottom w:val="single" w:sz="2" w:space="0" w:color="000000"/>
+          <w:insideH w:val="single" w:sz="2" w:space="0" w:color="000000"/>
+        </w:tblBorders>
+        <w:tblCellMar>
+          <w:top w:w="55" w:type="dxa"/>
+          <w:left w:w="54" w:type="dxa"/>
+          <w:bottom w:w="55" w:type="dxa"/>
+          <w:right w:w="55" w:type="dxa"/>
+        </w:tblCellMar>
+      </w:tblPr>
+      <w:tblGrid>
+        <w:gridCol w:w="1170"/>
+        <w:gridCol w:w="1440"/>
+        <w:gridCol w:w="1530"/>
+        <w:gridCol w:w="1170"/>
+      </w:tblGrid>
+      <w:tr>
+        <w:trPr/>
+        <w:tc>
+          <w:tcPr>
+            <w:tcW w:w="1170" w:type="dxa"/>
+            <w:tcBorders>
+              <w:top w:val="single" w:sz="2" w:space="0" w:color="000000"/>
+              <w:left w:val="single" w:sz="2" w:space="0" w:color="000000"/>
+              <w:bottom w:val="single" w:sz="2" w:space="0" w:color="000000"/>
+              <w:insideH w:val="single" w:sz="2" w:space="0" w:color="000000"/>
+            </w:tcBorders>
+            <w:shd w:fill="auto" w:val="clear"/>
+            <w:tcMar>
+              <w:left w:w="54" w:type="dxa"/>
+            </w:tcMar>
+            <w:vAlign w:val="center"/>
+          </w:tcPr>
+          <w:p>
+            <w:pPr>
+              <w:pStyle w:val="TableContents"/>
+              <w:spacing w:before="120" w:after="120"/>
+              <w:jc w:val="center"/>
+              <w:rPr>
+                <w:rFonts w:ascii="Arial" w:hAnsi="Arial"/>
+                <w:sz w:val="20"/>
+                <w:szCs w:val="20"/>
+              </w:rPr>
+            </w:pPr>
+            <w:r>
+              <w:rPr>
+                <w:rFonts w:ascii="Arial" w:hAnsi="Arial"/>
+                <w:sz w:val="20"/>
+                <w:szCs w:val="20"/>
+              </w:rPr>
+            </w:r>
+          </w:p>
+        </w:tc>
+        <w:tc>
+          <w:tcPr>
+            <w:tcW w:w="4140" w:type="dxa"/>
+            <w:gridSpan w:val="3"/>
+            <w:tcBorders>
+              <w:top w:val="single" w:sz="2" w:space="0" w:color="000000"/>
+              <w:left w:val="single" w:sz="2" w:space="0" w:color="000000"/>
+              <w:bottom w:val="single" w:sz="2" w:space="0" w:color="000000"/>
+              <w:right w:val="single" w:sz="2" w:space="0" w:color="000000"/>
+              <w:insideH w:val="single" w:sz="2" w:space="0" w:color="000000"/>
+              <w:insideV w:val="single" w:sz="2" w:space="0" w:color="000000"/>
+            </w:tcBorders>
+            <w:shd w:fill="auto" w:val="clear"/>
+            <w:tcMar>
+              <w:left w:w="54" w:type="dxa"/>
+            </w:tcMar>
+            <w:vAlign w:val="center"/>
+          </w:tcPr>
+          <w:p>
+            <w:pPr>
+              <w:pStyle w:val="TableContents"/>
+              <w:spacing w:before="120" w:after="120"/>
+              <w:jc w:val="center"/>
+              <w:rPr>
+                <w:rFonts w:ascii="Arial" w:hAnsi="Arial"/>
+                <w:b/>
+                <w:b/>
+                <w:bCs/>
+                <w:sz w:val="20"/>
+                <w:szCs w:val="20"/>
+              </w:rPr>
+            </w:pPr>
+            <w:r>
+              <w:rPr>
+                <w:rFonts w:ascii="Arial" w:hAnsi="Arial"/>
+                <w:b/>
+                <w:bCs/>
+                <w:sz w:val="20"/>
+                <w:szCs w:val="20"/>
+              </w:rPr>
+              <w:t>Time / s</w:t>
+            </w:r>
+          </w:p>
+        </w:tc>
+      </w:tr>
+      <w:tr>
+        <w:trPr/>
+        <w:tc>
+          <w:tcPr>
+            <w:tcW w:w="1170" w:type="dxa"/>
+            <w:tcBorders>
+              <w:left w:val="single" w:sz="2" w:space="0" w:color="000000"/>
+              <w:bottom w:val="single" w:sz="2" w:space="0" w:color="000000"/>
+              <w:insideH w:val="single" w:sz="2" w:space="0" w:color="000000"/>
+            </w:tcBorders>
+            <w:shd w:fill="auto" w:val="clear"/>
+            <w:tcMar>
+              <w:left w:w="54" w:type="dxa"/>
+            </w:tcMar>
+            <w:vAlign w:val="center"/>
+          </w:tcPr>
+          <w:p>
+            <w:pPr>
+              <w:pStyle w:val="TableContents"/>
+              <w:spacing w:before="120" w:after="120"/>
+              <w:jc w:val="center"/>
+              <w:rPr>
+                <w:rFonts w:ascii="Arial" w:hAnsi="Arial"/>
+                <w:sz w:val="20"/>
+                <w:szCs w:val="20"/>
+              </w:rPr>
+            </w:pPr>
+            <w:r>
+              <w:rPr>
+                <w:rFonts w:ascii="Arial" w:hAnsi="Arial"/>
+                <w:sz w:val="20"/>
+                <w:szCs w:val="20"/>
+              </w:rPr>
+            </w:r>
+          </w:p>
+        </w:tc>
+        <w:tc>
+          <w:tcPr>
+            <w:tcW w:w="1440" w:type="dxa"/>
+            <w:tcBorders>
+              <w:left w:val="single" w:sz="2" w:space="0" w:color="000000"/>
+              <w:bottom w:val="single" w:sz="2" w:space="0" w:color="000000"/>
+              <w:insideH w:val="single" w:sz="2" w:space="0" w:color="000000"/>
+            </w:tcBorders>
+            <w:shd w:fill="auto" w:val="clear"/>
+            <w:tcMar>
+              <w:left w:w="54" w:type="dxa"/>
+            </w:tcMar>
+            <w:vAlign w:val="center"/>
+          </w:tcPr>
+          <w:p>
+            <w:pPr>
+              <w:pStyle w:val="TableContents"/>
+              <w:spacing w:before="120" w:after="120"/>
+              <w:jc w:val="center"/>
+              <w:rPr>
+                <w:rFonts w:ascii="Arial" w:hAnsi="Arial"/>
+                <w:b/>
+                <w:b/>
+                <w:bCs/>
+                <w:sz w:val="20"/>
+                <w:szCs w:val="20"/>
+              </w:rPr>
+            </w:pPr>
+            <w:r>
+              <w:rPr>
+                <w:rFonts w:ascii="Arial" w:hAnsi="Arial"/>
+                <w:b/>
+                <w:bCs/>
+                <w:sz w:val="20"/>
+                <w:szCs w:val="20"/>
+              </w:rPr>
+              <w:t>Navarro</w:t>
+            </w:r>
+          </w:p>
+        </w:tc>
+        <w:tc>
+          <w:tcPr>
+            <w:tcW w:w="1530" w:type="dxa"/>
+            <w:tcBorders>
+              <w:left w:val="single" w:sz="2" w:space="0" w:color="000000"/>
+              <w:bottom w:val="single" w:sz="2" w:space="0" w:color="000000"/>
+              <w:insideH w:val="single" w:sz="2" w:space="0" w:color="000000"/>
+            </w:tcBorders>
+            <w:shd w:fill="auto" w:val="clear"/>
+            <w:tcMar>
+              <w:left w:w="54" w:type="dxa"/>
+            </w:tcMar>
+            <w:vAlign w:val="center"/>
+          </w:tcPr>
+          <w:p>
+            <w:pPr>
+              <w:pStyle w:val="TableContents"/>
+              <w:spacing w:before="120" w:after="120"/>
+              <w:jc w:val="center"/>
+              <w:rPr>
+                <w:rFonts w:ascii="Arial" w:hAnsi="Arial"/>
+                <w:b/>
+                <w:b/>
+                <w:bCs/>
+                <w:sz w:val="20"/>
+                <w:szCs w:val="20"/>
+              </w:rPr>
+            </w:pPr>
+            <w:r>
+              <w:rPr>
+                <w:rFonts w:ascii="Arial" w:hAnsi="Arial"/>
+                <w:b/>
+                <w:bCs/>
+                <w:sz w:val="20"/>
+                <w:szCs w:val="20"/>
+              </w:rPr>
+              <w:t>Bitvector</w:t>
+            </w:r>
+          </w:p>
+        </w:tc>
+        <w:tc>
+          <w:tcPr>
+            <w:tcW w:w="1170" w:type="dxa"/>
+            <w:tcBorders>
+              <w:left w:val="single" w:sz="2" w:space="0" w:color="000000"/>
+              <w:bottom w:val="single" w:sz="2" w:space="0" w:color="000000"/>
+              <w:right w:val="single" w:sz="2" w:space="0" w:color="000000"/>
+              <w:insideH w:val="single" w:sz="2" w:space="0" w:color="000000"/>
+              <w:insideV w:val="single" w:sz="2" w:space="0" w:color="000000"/>
+            </w:tcBorders>
+            <w:shd w:fill="auto" w:val="clear"/>
+            <w:tcMar>
+              <w:left w:w="54" w:type="dxa"/>
+            </w:tcMar>
+            <w:vAlign w:val="center"/>
+          </w:tcPr>
+          <w:p>
+            <w:pPr>
+              <w:pStyle w:val="TableContents"/>
+              <w:spacing w:before="120" w:after="120"/>
+              <w:jc w:val="center"/>
+              <w:rPr>
+                <w:rFonts w:ascii="Arial" w:hAnsi="Arial"/>
+                <w:b/>
+                <w:b/>
+                <w:bCs/>
+                <w:sz w:val="20"/>
+                <w:szCs w:val="20"/>
+              </w:rPr>
+            </w:pPr>
+            <w:r>
+              <w:rPr>
+                <w:rFonts w:ascii="Arial" w:hAnsi="Arial"/>
+                <w:b/>
+                <w:bCs/>
+                <w:sz w:val="20"/>
+                <w:szCs w:val="20"/>
+              </w:rPr>
+              <w:t>Ratio</w:t>
+            </w:r>
+          </w:p>
+        </w:tc>
+      </w:tr>
+      <w:tr>
+        <w:trPr/>
+        <w:tc>
+          <w:tcPr>
+            <w:tcW w:w="1170" w:type="dxa"/>
+            <w:tcBorders>
+              <w:left w:val="single" w:sz="2" w:space="0" w:color="000000"/>
+              <w:bottom w:val="single" w:sz="2" w:space="0" w:color="000000"/>
+              <w:insideH w:val="single" w:sz="2" w:space="0" w:color="000000"/>
+            </w:tcBorders>
+            <w:shd w:fill="auto" w:val="clear"/>
+            <w:tcMar>
+              <w:left w:w="54" w:type="dxa"/>
+            </w:tcMar>
+            <w:vAlign w:val="center"/>
+          </w:tcPr>
+          <w:p>
+            <w:pPr>
+              <w:pStyle w:val="TableContents"/>
+              <w:spacing w:before="120" w:after="120"/>
+              <w:jc w:val="center"/>
+              <w:rPr>
+                <w:rFonts w:ascii="Arial" w:hAnsi="Arial"/>
+                <w:b/>
+                <w:b/>
+                <w:bCs/>
+                <w:sz w:val="20"/>
+                <w:szCs w:val="20"/>
+              </w:rPr>
+            </w:pPr>
+            <w:r>
+              <w:rPr>
+                <w:rFonts w:ascii="Arial" w:hAnsi="Arial"/>
+                <w:b/>
+                <w:bCs/>
+                <w:sz w:val="20"/>
+                <w:szCs w:val="20"/>
+              </w:rPr>
+              <w:t>Linear</w:t>
+            </w:r>
+          </w:p>
+        </w:tc>
+        <w:tc>
+          <w:tcPr>
+            <w:tcW w:w="1440" w:type="dxa"/>
+            <w:tcBorders>
+              <w:left w:val="single" w:sz="2" w:space="0" w:color="000000"/>
+              <w:bottom w:val="single" w:sz="2" w:space="0" w:color="000000"/>
+              <w:insideH w:val="single" w:sz="2" w:space="0" w:color="000000"/>
+            </w:tcBorders>
+            <w:shd w:fill="auto" w:val="clear"/>
+            <w:tcMar>
+              <w:left w:w="54" w:type="dxa"/>
+            </w:tcMar>
+            <w:vAlign w:val="center"/>
+          </w:tcPr>
+          <w:p>
+            <w:pPr>
+              <w:pStyle w:val="TableContents"/>
+              <w:spacing w:before="120" w:after="120"/>
+              <w:jc w:val="center"/>
+              <w:rPr>
+                <w:rFonts w:ascii="Arial" w:hAnsi="Arial"/>
+                <w:sz w:val="20"/>
+                <w:szCs w:val="20"/>
+              </w:rPr>
+            </w:pPr>
+            <w:r>
+              <w:rPr>
+                <w:rFonts w:ascii="Arial" w:hAnsi="Arial"/>
+                <w:sz w:val="20"/>
+                <w:szCs w:val="20"/>
+              </w:rPr>
+              <w:t>438.34</w:t>
+            </w:r>
+          </w:p>
+        </w:tc>
+        <w:tc>
+          <w:tcPr>
+            <w:tcW w:w="1530" w:type="dxa"/>
+            <w:tcBorders>
+              <w:left w:val="single" w:sz="2" w:space="0" w:color="000000"/>
+              <w:bottom w:val="single" w:sz="2" w:space="0" w:color="000000"/>
+              <w:insideH w:val="single" w:sz="2" w:space="0" w:color="000000"/>
+            </w:tcBorders>
+            <w:shd w:fill="auto" w:val="clear"/>
+            <w:tcMar>
+              <w:left w:w="54" w:type="dxa"/>
+            </w:tcMar>
+            <w:vAlign w:val="center"/>
+          </w:tcPr>
+          <w:p>
+            <w:pPr>
+              <w:pStyle w:val="TableContents"/>
+              <w:spacing w:before="120" w:after="120"/>
+              <w:jc w:val="center"/>
+              <w:rPr>
+                <w:rFonts w:ascii="Arial" w:hAnsi="Arial"/>
+                <w:sz w:val="20"/>
+                <w:szCs w:val="20"/>
+              </w:rPr>
+            </w:pPr>
+            <w:r>
+              <w:rPr>
+                <w:rFonts w:ascii="Arial" w:hAnsi="Arial"/>
+                <w:sz w:val="20"/>
+                <w:szCs w:val="20"/>
+              </w:rPr>
+              <w:t>12.</w:t>
+            </w:r>
+            <w:r>
+              <w:rPr>
+                <w:rFonts w:ascii="Arial" w:hAnsi="Arial"/>
+                <w:sz w:val="20"/>
+                <w:szCs w:val="20"/>
+              </w:rPr>
+              <w:t>59</w:t>
+            </w:r>
+          </w:p>
+        </w:tc>
+        <w:tc>
+          <w:tcPr>
+            <w:tcW w:w="1170" w:type="dxa"/>
+            <w:tcBorders>
+              <w:left w:val="single" w:sz="2" w:space="0" w:color="000000"/>
+              <w:bottom w:val="single" w:sz="2" w:space="0" w:color="000000"/>
+              <w:right w:val="single" w:sz="2" w:space="0" w:color="000000"/>
+              <w:insideH w:val="single" w:sz="2" w:space="0" w:color="000000"/>
+              <w:insideV w:val="single" w:sz="2" w:space="0" w:color="000000"/>
+            </w:tcBorders>
+            <w:shd w:fill="auto" w:val="clear"/>
+            <w:tcMar>
+              <w:left w:w="54" w:type="dxa"/>
+            </w:tcMar>
+            <w:vAlign w:val="center"/>
+          </w:tcPr>
+          <w:p>
+            <w:pPr>
+              <w:pStyle w:val="TableContents"/>
+              <w:spacing w:before="120" w:after="120"/>
+              <w:jc w:val="center"/>
+              <w:rPr>
+                <w:rFonts w:ascii="Arial" w:hAnsi="Arial"/>
+                <w:sz w:val="20"/>
+                <w:szCs w:val="20"/>
+              </w:rPr>
+            </w:pPr>
+            <w:r>
+              <w:rPr>
+                <w:rFonts w:ascii="Arial" w:hAnsi="Arial"/>
+                <w:sz w:val="20"/>
+                <w:szCs w:val="20"/>
+              </w:rPr>
+              <w:t>34.82</w:t>
+            </w:r>
+          </w:p>
+        </w:tc>
+      </w:tr>
+      <w:tr>
+        <w:trPr/>
+        <w:tc>
+          <w:tcPr>
+            <w:tcW w:w="1170" w:type="dxa"/>
+            <w:tcBorders>
+              <w:left w:val="single" w:sz="2" w:space="0" w:color="000000"/>
+              <w:bottom w:val="single" w:sz="2" w:space="0" w:color="000000"/>
+              <w:insideH w:val="single" w:sz="2" w:space="0" w:color="000000"/>
+            </w:tcBorders>
+            <w:shd w:fill="auto" w:val="clear"/>
+            <w:tcMar>
+              <w:left w:w="54" w:type="dxa"/>
+            </w:tcMar>
+            <w:vAlign w:val="center"/>
+          </w:tcPr>
+          <w:p>
+            <w:pPr>
+              <w:pStyle w:val="TableContents"/>
+              <w:spacing w:before="120" w:after="120"/>
+              <w:jc w:val="center"/>
+              <w:rPr>
+                <w:rFonts w:ascii="Arial" w:hAnsi="Arial"/>
+                <w:b/>
+                <w:b/>
+                <w:bCs/>
+                <w:sz w:val="20"/>
+                <w:szCs w:val="20"/>
+              </w:rPr>
+            </w:pPr>
+            <w:r>
+              <w:rPr>
+                <w:rFonts w:ascii="Arial" w:hAnsi="Arial"/>
+                <w:b/>
+                <w:bCs/>
+                <w:sz w:val="20"/>
+                <w:szCs w:val="20"/>
+              </w:rPr>
+              <w:t>SNP</w:t>
+            </w:r>
+          </w:p>
+        </w:tc>
+        <w:tc>
+          <w:tcPr>
+            <w:tcW w:w="1440" w:type="dxa"/>
+            <w:tcBorders>
+              <w:left w:val="single" w:sz="2" w:space="0" w:color="000000"/>
+              <w:bottom w:val="single" w:sz="2" w:space="0" w:color="000000"/>
+              <w:insideH w:val="single" w:sz="2" w:space="0" w:color="000000"/>
+            </w:tcBorders>
+            <w:shd w:fill="auto" w:val="clear"/>
+            <w:tcMar>
+              <w:left w:w="54" w:type="dxa"/>
+            </w:tcMar>
+            <w:vAlign w:val="center"/>
+          </w:tcPr>
+          <w:p>
+            <w:pPr>
+              <w:pStyle w:val="TableContents"/>
+              <w:spacing w:before="120" w:after="120"/>
+              <w:jc w:val="center"/>
+              <w:rPr>
+                <w:rFonts w:ascii="Arial" w:hAnsi="Arial"/>
+                <w:sz w:val="20"/>
+                <w:szCs w:val="20"/>
+              </w:rPr>
+            </w:pPr>
+            <w:r>
+              <w:rPr>
+                <w:rFonts w:ascii="Arial" w:hAnsi="Arial"/>
+                <w:sz w:val="20"/>
+                <w:szCs w:val="20"/>
+              </w:rPr>
+              <w:t>573.85</w:t>
+            </w:r>
+          </w:p>
+        </w:tc>
+        <w:tc>
+          <w:tcPr>
+            <w:tcW w:w="1530" w:type="dxa"/>
+            <w:tcBorders>
+              <w:left w:val="single" w:sz="2" w:space="0" w:color="000000"/>
+              <w:bottom w:val="single" w:sz="2" w:space="0" w:color="000000"/>
+              <w:insideH w:val="single" w:sz="2" w:space="0" w:color="000000"/>
+            </w:tcBorders>
+            <w:shd w:fill="auto" w:val="clear"/>
+            <w:tcMar>
+              <w:left w:w="54" w:type="dxa"/>
+            </w:tcMar>
+            <w:vAlign w:val="center"/>
+          </w:tcPr>
+          <w:p>
+            <w:pPr>
+              <w:pStyle w:val="TableContents"/>
+              <w:spacing w:before="120" w:after="120"/>
+              <w:jc w:val="center"/>
+              <w:rPr>
+                <w:rFonts w:ascii="Arial" w:hAnsi="Arial"/>
+                <w:sz w:val="20"/>
+                <w:szCs w:val="20"/>
+              </w:rPr>
+            </w:pPr>
+            <w:r>
+              <w:rPr>
+                <w:rFonts w:ascii="Arial" w:hAnsi="Arial"/>
+                <w:sz w:val="20"/>
+                <w:szCs w:val="20"/>
+              </w:rPr>
+              <w:t>22.3</w:t>
+            </w:r>
+            <w:r>
+              <w:rPr>
+                <w:rFonts w:ascii="Arial" w:hAnsi="Arial"/>
+                <w:sz w:val="20"/>
+                <w:szCs w:val="20"/>
+              </w:rPr>
+              <w:t>4</w:t>
+            </w:r>
+          </w:p>
+        </w:tc>
+        <w:tc>
+          <w:tcPr>
+            <w:tcW w:w="1170" w:type="dxa"/>
+            <w:tcBorders>
+              <w:left w:val="single" w:sz="2" w:space="0" w:color="000000"/>
+              <w:bottom w:val="single" w:sz="2" w:space="0" w:color="000000"/>
+              <w:right w:val="single" w:sz="2" w:space="0" w:color="000000"/>
+              <w:insideH w:val="single" w:sz="2" w:space="0" w:color="000000"/>
+              <w:insideV w:val="single" w:sz="2" w:space="0" w:color="000000"/>
+            </w:tcBorders>
+            <w:shd w:fill="auto" w:val="clear"/>
+            <w:tcMar>
+              <w:left w:w="54" w:type="dxa"/>
+            </w:tcMar>
+            <w:vAlign w:val="center"/>
+          </w:tcPr>
+          <w:p>
+            <w:pPr>
+              <w:pStyle w:val="TableContents"/>
+              <w:spacing w:before="120" w:after="120"/>
+              <w:jc w:val="center"/>
+              <w:rPr>
+                <w:rFonts w:ascii="Arial" w:hAnsi="Arial"/>
+                <w:sz w:val="20"/>
+                <w:szCs w:val="20"/>
+              </w:rPr>
+            </w:pPr>
+            <w:r>
+              <w:rPr>
+                <w:rFonts w:ascii="Arial" w:hAnsi="Arial"/>
+                <w:sz w:val="20"/>
+                <w:szCs w:val="20"/>
+              </w:rPr>
+              <w:t>25.69</w:t>
+            </w:r>
+          </w:p>
+        </w:tc>
+      </w:tr>
+      <w:tr>
+        <w:trPr/>
+        <w:tc>
+          <w:tcPr>
+            <w:tcW w:w="1170" w:type="dxa"/>
+            <w:tcBorders>
+              <w:left w:val="single" w:sz="2" w:space="0" w:color="000000"/>
+              <w:bottom w:val="single" w:sz="2" w:space="0" w:color="000000"/>
+              <w:insideH w:val="single" w:sz="2" w:space="0" w:color="000000"/>
+            </w:tcBorders>
+            <w:shd w:fill="auto" w:val="clear"/>
+            <w:tcMar>
+              <w:left w:w="54" w:type="dxa"/>
+            </w:tcMar>
+            <w:vAlign w:val="center"/>
+          </w:tcPr>
+          <w:p>
+            <w:pPr>
+              <w:pStyle w:val="TableContents"/>
+              <w:spacing w:before="120" w:after="120"/>
+              <w:jc w:val="center"/>
+              <w:rPr>
+                <w:rFonts w:ascii="Arial" w:hAnsi="Arial"/>
+                <w:b/>
+                <w:b/>
+                <w:bCs/>
+                <w:sz w:val="20"/>
+                <w:szCs w:val="20"/>
+              </w:rPr>
+            </w:pPr>
+            <w:r>
+              <w:rPr>
+                <w:rFonts w:ascii="Arial" w:hAnsi="Arial"/>
+                <w:b/>
+                <w:bCs/>
+                <w:sz w:val="20"/>
+                <w:szCs w:val="20"/>
+              </w:rPr>
+              <w:t>Twopath</w:t>
+            </w:r>
+          </w:p>
+        </w:tc>
+        <w:tc>
+          <w:tcPr>
+            <w:tcW w:w="1440" w:type="dxa"/>
+            <w:tcBorders>
+              <w:left w:val="single" w:sz="2" w:space="0" w:color="000000"/>
+              <w:bottom w:val="single" w:sz="2" w:space="0" w:color="000000"/>
+              <w:insideH w:val="single" w:sz="2" w:space="0" w:color="000000"/>
+            </w:tcBorders>
+            <w:shd w:fill="auto" w:val="clear"/>
+            <w:tcMar>
+              <w:left w:w="54" w:type="dxa"/>
+            </w:tcMar>
+            <w:vAlign w:val="center"/>
+          </w:tcPr>
+          <w:p>
+            <w:pPr>
+              <w:pStyle w:val="TableContents"/>
+              <w:spacing w:before="120" w:after="120"/>
+              <w:jc w:val="center"/>
+              <w:rPr>
+                <w:rFonts w:ascii="Arial" w:hAnsi="Arial"/>
+                <w:sz w:val="20"/>
+                <w:szCs w:val="20"/>
+              </w:rPr>
+            </w:pPr>
+            <w:r>
+              <w:rPr>
+                <w:rFonts w:ascii="Arial" w:hAnsi="Arial"/>
+                <w:sz w:val="20"/>
+                <w:szCs w:val="20"/>
+              </w:rPr>
+              <w:t>1223.05</w:t>
+            </w:r>
+          </w:p>
+        </w:tc>
+        <w:tc>
+          <w:tcPr>
+            <w:tcW w:w="1530" w:type="dxa"/>
+            <w:tcBorders>
+              <w:left w:val="single" w:sz="2" w:space="0" w:color="000000"/>
+              <w:bottom w:val="single" w:sz="2" w:space="0" w:color="000000"/>
+              <w:insideH w:val="single" w:sz="2" w:space="0" w:color="000000"/>
+            </w:tcBorders>
+            <w:shd w:fill="auto" w:val="clear"/>
+            <w:tcMar>
+              <w:left w:w="54" w:type="dxa"/>
+            </w:tcMar>
+            <w:vAlign w:val="center"/>
+          </w:tcPr>
+          <w:p>
+            <w:pPr>
+              <w:pStyle w:val="TableContents"/>
+              <w:spacing w:before="120" w:after="120"/>
+              <w:jc w:val="center"/>
+              <w:rPr>
+                <w:rFonts w:ascii="Arial" w:hAnsi="Arial"/>
+                <w:sz w:val="20"/>
+                <w:szCs w:val="20"/>
+              </w:rPr>
+            </w:pPr>
+            <w:r>
+              <w:rPr>
+                <w:rFonts w:ascii="Arial" w:hAnsi="Arial"/>
+                <w:sz w:val="20"/>
+                <w:szCs w:val="20"/>
+              </w:rPr>
+              <w:t>89.0</w:t>
+            </w:r>
+            <w:r>
+              <w:rPr>
+                <w:rFonts w:ascii="Arial" w:hAnsi="Arial"/>
+                <w:sz w:val="20"/>
+                <w:szCs w:val="20"/>
+              </w:rPr>
+              <w:t>4</w:t>
+            </w:r>
+          </w:p>
+        </w:tc>
+        <w:tc>
+          <w:tcPr>
+            <w:tcW w:w="1170" w:type="dxa"/>
+            <w:tcBorders>
+              <w:left w:val="single" w:sz="2" w:space="0" w:color="000000"/>
+              <w:bottom w:val="single" w:sz="2" w:space="0" w:color="000000"/>
+              <w:right w:val="single" w:sz="2" w:space="0" w:color="000000"/>
+              <w:insideH w:val="single" w:sz="2" w:space="0" w:color="000000"/>
+              <w:insideV w:val="single" w:sz="2" w:space="0" w:color="000000"/>
+            </w:tcBorders>
+            <w:shd w:fill="auto" w:val="clear"/>
+            <w:tcMar>
+              <w:left w:w="54" w:type="dxa"/>
+            </w:tcMar>
+            <w:vAlign w:val="center"/>
+          </w:tcPr>
+          <w:p>
+            <w:pPr>
+              <w:pStyle w:val="TableContents"/>
+              <w:spacing w:before="120" w:after="120"/>
+              <w:jc w:val="center"/>
+              <w:rPr>
+                <w:rFonts w:ascii="Arial" w:hAnsi="Arial"/>
+                <w:sz w:val="20"/>
+                <w:szCs w:val="20"/>
+              </w:rPr>
+            </w:pPr>
+            <w:r>
+              <w:rPr>
+                <w:rFonts w:ascii="Arial" w:hAnsi="Arial"/>
+                <w:sz w:val="20"/>
+                <w:szCs w:val="20"/>
+              </w:rPr>
+              <w:t>13.74</w:t>
+            </w:r>
+          </w:p>
+        </w:tc>
+      </w:tr>
+      <w:tr>
+        <w:trPr/>
+        <w:tc>
+          <w:tcPr>
+            <w:tcW w:w="1170" w:type="dxa"/>
+            <w:tcBorders>
+              <w:left w:val="single" w:sz="2" w:space="0" w:color="000000"/>
+              <w:bottom w:val="single" w:sz="2" w:space="0" w:color="000000"/>
+              <w:insideH w:val="single" w:sz="2" w:space="0" w:color="000000"/>
+            </w:tcBorders>
+            <w:shd w:fill="auto" w:val="clear"/>
+            <w:tcMar>
+              <w:left w:w="54" w:type="dxa"/>
+            </w:tcMar>
+            <w:vAlign w:val="center"/>
+          </w:tcPr>
+          <w:p>
+            <w:pPr>
+              <w:pStyle w:val="TableContents"/>
+              <w:spacing w:before="120" w:after="120"/>
+              <w:jc w:val="center"/>
+              <w:rPr>
+                <w:rFonts w:ascii="Arial" w:hAnsi="Arial"/>
+                <w:b/>
+                <w:b/>
+                <w:bCs/>
+                <w:sz w:val="20"/>
+                <w:szCs w:val="20"/>
+              </w:rPr>
+            </w:pPr>
+            <w:r>
+              <w:rPr>
+                <w:rFonts w:ascii="Arial" w:hAnsi="Arial"/>
+                <w:b/>
+                <w:bCs/>
+                <w:sz w:val="20"/>
+                <w:szCs w:val="20"/>
+              </w:rPr>
+              <w:t>Tangle</w:t>
+            </w:r>
+          </w:p>
+        </w:tc>
+        <w:tc>
+          <w:tcPr>
+            <w:tcW w:w="1440" w:type="dxa"/>
+            <w:tcBorders>
+              <w:left w:val="single" w:sz="2" w:space="0" w:color="000000"/>
+              <w:bottom w:val="single" w:sz="2" w:space="0" w:color="000000"/>
+              <w:insideH w:val="single" w:sz="2" w:space="0" w:color="000000"/>
+            </w:tcBorders>
+            <w:shd w:fill="auto" w:val="clear"/>
+            <w:tcMar>
+              <w:left w:w="54" w:type="dxa"/>
+            </w:tcMar>
+            <w:vAlign w:val="center"/>
+          </w:tcPr>
+          <w:p>
+            <w:pPr>
+              <w:pStyle w:val="TableContents"/>
+              <w:spacing w:before="120" w:after="120"/>
+              <w:jc w:val="center"/>
+              <w:rPr>
+                <w:rFonts w:ascii="Arial" w:hAnsi="Arial"/>
+                <w:sz w:val="20"/>
+                <w:szCs w:val="20"/>
+              </w:rPr>
+            </w:pPr>
+            <w:r>
+              <w:rPr>
+                <w:rFonts w:ascii="Arial" w:hAnsi="Arial"/>
+                <w:sz w:val="20"/>
+                <w:szCs w:val="20"/>
+              </w:rPr>
+              <w:t>478.85</w:t>
+            </w:r>
+          </w:p>
+        </w:tc>
+        <w:tc>
+          <w:tcPr>
+            <w:tcW w:w="1530" w:type="dxa"/>
+            <w:tcBorders>
+              <w:left w:val="single" w:sz="2" w:space="0" w:color="000000"/>
+              <w:bottom w:val="single" w:sz="2" w:space="0" w:color="000000"/>
+              <w:insideH w:val="single" w:sz="2" w:space="0" w:color="000000"/>
+            </w:tcBorders>
+            <w:shd w:fill="auto" w:val="clear"/>
+            <w:tcMar>
+              <w:left w:w="54" w:type="dxa"/>
+            </w:tcMar>
+            <w:vAlign w:val="center"/>
+          </w:tcPr>
+          <w:p>
+            <w:pPr>
+              <w:pStyle w:val="TableContents"/>
+              <w:spacing w:before="120" w:after="120"/>
+              <w:jc w:val="center"/>
+              <w:rPr>
+                <w:rFonts w:ascii="Arial" w:hAnsi="Arial"/>
+                <w:sz w:val="20"/>
+                <w:szCs w:val="20"/>
+              </w:rPr>
+            </w:pPr>
+            <w:r>
+              <w:rPr>
+                <w:rFonts w:ascii="Arial" w:hAnsi="Arial"/>
+                <w:sz w:val="20"/>
+                <w:szCs w:val="20"/>
+              </w:rPr>
+              <w:t>6</w:t>
+            </w:r>
+            <w:r>
+              <w:rPr>
+                <w:rFonts w:ascii="Arial" w:hAnsi="Arial"/>
+                <w:sz w:val="20"/>
+                <w:szCs w:val="20"/>
+              </w:rPr>
+              <w:t>4.</w:t>
+            </w:r>
+            <w:r>
+              <w:rPr>
+                <w:rFonts w:ascii="Arial" w:hAnsi="Arial"/>
+                <w:sz w:val="20"/>
+                <w:szCs w:val="20"/>
+              </w:rPr>
+              <w:t>3</w:t>
+            </w:r>
+            <w:r>
+              <w:rPr>
+                <w:rFonts w:ascii="Arial" w:hAnsi="Arial"/>
+                <w:sz w:val="20"/>
+                <w:szCs w:val="20"/>
+              </w:rPr>
+              <w:t>1</w:t>
+            </w:r>
+          </w:p>
+        </w:tc>
+        <w:tc>
+          <w:tcPr>
+            <w:tcW w:w="1170" w:type="dxa"/>
+            <w:tcBorders>
+              <w:left w:val="single" w:sz="2" w:space="0" w:color="000000"/>
+              <w:bottom w:val="single" w:sz="2" w:space="0" w:color="000000"/>
+              <w:right w:val="single" w:sz="2" w:space="0" w:color="000000"/>
+              <w:insideH w:val="single" w:sz="2" w:space="0" w:color="000000"/>
+              <w:insideV w:val="single" w:sz="2" w:space="0" w:color="000000"/>
+            </w:tcBorders>
+            <w:shd w:fill="auto" w:val="clear"/>
+            <w:tcMar>
+              <w:left w:w="54" w:type="dxa"/>
+            </w:tcMar>
+            <w:vAlign w:val="center"/>
+          </w:tcPr>
+          <w:p>
+            <w:pPr>
+              <w:pStyle w:val="TableContents"/>
+              <w:spacing w:before="120" w:after="120"/>
+              <w:jc w:val="center"/>
+              <w:rPr>
+                <w:rFonts w:ascii="Arial" w:hAnsi="Arial"/>
+                <w:sz w:val="20"/>
+                <w:szCs w:val="20"/>
+              </w:rPr>
+            </w:pPr>
+            <w:r>
+              <w:rPr>
+                <w:rFonts w:ascii="Arial" w:hAnsi="Arial"/>
+                <w:sz w:val="20"/>
+                <w:szCs w:val="20"/>
+              </w:rPr>
+              <w:t>7.45</w:t>
+            </w:r>
+          </w:p>
+        </w:tc>
+      </w:tr>
+    </w:tbl>
+    <w:p>
+      <w:pPr>
+        <w:pStyle w:val="Normal"/>
+        <w:rPr>
+          <w:lang w:val="pl-PL"/>
+        </w:rPr>
+      </w:pPr>
+      <w:r>
+        <w:rPr>
+          <w:lang w:val="pl-PL"/>
+        </w:rPr>
+      </w:r>
+    </w:p>
+    <w:p>
+      <w:pPr>
+        <w:pStyle w:val="Normal"/>
+        <w:rPr>
+          <w:lang w:val="pl-PL"/>
+        </w:rPr>
+      </w:pPr>
+      <w:r>
+        <w:rPr>
+          <w:lang w:val="pl-PL"/>
+        </w:rPr>
+      </w:r>
+    </w:p>
+    <w:p>
+      <w:pPr>
+        <w:pStyle w:val="Normal"/>
+        <w:rPr/>
+      </w:pPr>
+      <w:r>
+        <w:rPr>
+          <w:lang w:val="pl-PL"/>
+        </w:rPr>
+        <w:t>Tablica 2. Usporedba memorije za Navarro i bitvector algoritam</w:t>
+      </w:r>
+    </w:p>
+    <w:tbl>
+      <w:tblPr>
+        <w:tblW w:w="5310" w:type="dxa"/>
+        <w:jc w:val="left"/>
+        <w:tblInd w:w="55" w:type="dxa"/>
+        <w:tblBorders>
+          <w:top w:val="single" w:sz="2" w:space="0" w:color="000000"/>
+          <w:left w:val="single" w:sz="2" w:space="0" w:color="000000"/>
+          <w:bottom w:val="single" w:sz="2" w:space="0" w:color="000000"/>
+          <w:insideH w:val="single" w:sz="2" w:space="0" w:color="000000"/>
+        </w:tblBorders>
+        <w:tblCellMar>
+          <w:top w:w="55" w:type="dxa"/>
+          <w:left w:w="54" w:type="dxa"/>
+          <w:bottom w:w="55" w:type="dxa"/>
+          <w:right w:w="55" w:type="dxa"/>
+        </w:tblCellMar>
+      </w:tblPr>
+      <w:tblGrid>
+        <w:gridCol w:w="1170"/>
+        <w:gridCol w:w="1440"/>
+        <w:gridCol w:w="1530"/>
+        <w:gridCol w:w="1170"/>
+      </w:tblGrid>
+      <w:tr>
+        <w:trPr/>
+        <w:tc>
+          <w:tcPr>
+            <w:tcW w:w="1170" w:type="dxa"/>
+            <w:tcBorders>
+              <w:top w:val="single" w:sz="2" w:space="0" w:color="000000"/>
+              <w:left w:val="single" w:sz="2" w:space="0" w:color="000000"/>
+              <w:bottom w:val="single" w:sz="2" w:space="0" w:color="000000"/>
+              <w:insideH w:val="single" w:sz="2" w:space="0" w:color="000000"/>
+            </w:tcBorders>
+            <w:shd w:fill="auto" w:val="clear"/>
+            <w:tcMar>
+              <w:left w:w="54" w:type="dxa"/>
+            </w:tcMar>
+          </w:tcPr>
+          <w:p>
+            <w:pPr>
+              <w:pStyle w:val="TableContents"/>
+              <w:spacing w:before="120" w:after="120"/>
+              <w:jc w:val="center"/>
+              <w:rPr>
+                <w:rFonts w:ascii="Arial" w:hAnsi="Arial"/>
+                <w:sz w:val="20"/>
+                <w:szCs w:val="20"/>
+              </w:rPr>
+            </w:pPr>
+            <w:r>
+              <w:rPr>
+                <w:rFonts w:ascii="Arial" w:hAnsi="Arial"/>
+                <w:sz w:val="20"/>
+                <w:szCs w:val="20"/>
+              </w:rPr>
+            </w:r>
+          </w:p>
+        </w:tc>
+        <w:tc>
+          <w:tcPr>
+            <w:tcW w:w="4140" w:type="dxa"/>
+            <w:gridSpan w:val="3"/>
+            <w:tcBorders>
+              <w:top w:val="single" w:sz="2" w:space="0" w:color="000000"/>
+              <w:left w:val="single" w:sz="2" w:space="0" w:color="000000"/>
+              <w:bottom w:val="single" w:sz="2" w:space="0" w:color="000000"/>
+              <w:right w:val="single" w:sz="2" w:space="0" w:color="000000"/>
+              <w:insideH w:val="single" w:sz="2" w:space="0" w:color="000000"/>
+              <w:insideV w:val="single" w:sz="2" w:space="0" w:color="000000"/>
+            </w:tcBorders>
+            <w:shd w:fill="auto" w:val="clear"/>
+            <w:tcMar>
+              <w:left w:w="54" w:type="dxa"/>
+            </w:tcMar>
+          </w:tcPr>
+          <w:p>
+            <w:pPr>
+              <w:pStyle w:val="TableContents"/>
+              <w:spacing w:before="120" w:after="120"/>
+              <w:jc w:val="center"/>
+              <w:rPr>
+                <w:rFonts w:ascii="Arial" w:hAnsi="Arial"/>
+                <w:b/>
+                <w:b/>
+                <w:bCs/>
+                <w:sz w:val="20"/>
+                <w:szCs w:val="20"/>
+              </w:rPr>
+            </w:pPr>
+            <w:r>
+              <w:rPr>
+                <w:rFonts w:ascii="Arial" w:hAnsi="Arial"/>
+                <w:b/>
+                <w:bCs/>
+                <w:sz w:val="20"/>
+                <w:szCs w:val="20"/>
+              </w:rPr>
+              <w:t>Memory / GB</w:t>
+            </w:r>
+          </w:p>
+        </w:tc>
+      </w:tr>
+      <w:tr>
+        <w:trPr/>
+        <w:tc>
+          <w:tcPr>
+            <w:tcW w:w="1170" w:type="dxa"/>
+            <w:tcBorders>
+              <w:left w:val="single" w:sz="2" w:space="0" w:color="000000"/>
+              <w:bottom w:val="single" w:sz="2" w:space="0" w:color="000000"/>
+              <w:insideH w:val="single" w:sz="2" w:space="0" w:color="000000"/>
+            </w:tcBorders>
+            <w:shd w:fill="auto" w:val="clear"/>
+            <w:tcMar>
+              <w:left w:w="54" w:type="dxa"/>
+            </w:tcMar>
+          </w:tcPr>
+          <w:p>
+            <w:pPr>
+              <w:pStyle w:val="TableContents"/>
+              <w:spacing w:before="120" w:after="120"/>
+              <w:jc w:val="center"/>
+              <w:rPr>
+                <w:rFonts w:ascii="Arial" w:hAnsi="Arial"/>
+                <w:sz w:val="20"/>
+                <w:szCs w:val="20"/>
+              </w:rPr>
+            </w:pPr>
+            <w:r>
+              <w:rPr>
+                <w:rFonts w:ascii="Arial" w:hAnsi="Arial"/>
+                <w:sz w:val="20"/>
+                <w:szCs w:val="20"/>
+              </w:rPr>
+            </w:r>
+          </w:p>
+        </w:tc>
+        <w:tc>
+          <w:tcPr>
+            <w:tcW w:w="1440" w:type="dxa"/>
+            <w:tcBorders>
+              <w:left w:val="single" w:sz="2" w:space="0" w:color="000000"/>
+              <w:bottom w:val="single" w:sz="2" w:space="0" w:color="000000"/>
+              <w:insideH w:val="single" w:sz="2" w:space="0" w:color="000000"/>
+            </w:tcBorders>
+            <w:shd w:fill="auto" w:val="clear"/>
+            <w:tcMar>
+              <w:left w:w="54" w:type="dxa"/>
+            </w:tcMar>
+          </w:tcPr>
+          <w:p>
+            <w:pPr>
+              <w:pStyle w:val="TableContents"/>
+              <w:spacing w:before="120" w:after="120"/>
+              <w:jc w:val="center"/>
+              <w:rPr>
+                <w:rFonts w:ascii="Arial" w:hAnsi="Arial"/>
+                <w:b/>
+                <w:b/>
+                <w:bCs/>
+                <w:sz w:val="20"/>
+                <w:szCs w:val="20"/>
+              </w:rPr>
+            </w:pPr>
+            <w:r>
+              <w:rPr>
+                <w:rFonts w:ascii="Arial" w:hAnsi="Arial"/>
+                <w:b/>
+                <w:bCs/>
+                <w:sz w:val="20"/>
+                <w:szCs w:val="20"/>
+              </w:rPr>
+              <w:t>Navarro</w:t>
+            </w:r>
+          </w:p>
+        </w:tc>
+        <w:tc>
+          <w:tcPr>
+            <w:tcW w:w="1530" w:type="dxa"/>
+            <w:tcBorders>
+              <w:left w:val="single" w:sz="2" w:space="0" w:color="000000"/>
+              <w:bottom w:val="single" w:sz="2" w:space="0" w:color="000000"/>
+              <w:insideH w:val="single" w:sz="2" w:space="0" w:color="000000"/>
+            </w:tcBorders>
+            <w:shd w:fill="auto" w:val="clear"/>
+            <w:tcMar>
+              <w:left w:w="54" w:type="dxa"/>
+            </w:tcMar>
+          </w:tcPr>
+          <w:p>
+            <w:pPr>
+              <w:pStyle w:val="TableContents"/>
+              <w:spacing w:before="120" w:after="120"/>
+              <w:jc w:val="center"/>
+              <w:rPr>
+                <w:rFonts w:ascii="Arial" w:hAnsi="Arial"/>
+                <w:b/>
+                <w:b/>
+                <w:bCs/>
+                <w:sz w:val="20"/>
+                <w:szCs w:val="20"/>
+              </w:rPr>
+            </w:pPr>
+            <w:r>
+              <w:rPr>
+                <w:rFonts w:ascii="Arial" w:hAnsi="Arial"/>
+                <w:b/>
+                <w:bCs/>
+                <w:sz w:val="20"/>
+                <w:szCs w:val="20"/>
+              </w:rPr>
+              <w:t>Bitvector</w:t>
+            </w:r>
+          </w:p>
+        </w:tc>
+        <w:tc>
+          <w:tcPr>
+            <w:tcW w:w="1170" w:type="dxa"/>
+            <w:tcBorders>
+              <w:left w:val="single" w:sz="2" w:space="0" w:color="000000"/>
+              <w:bottom w:val="single" w:sz="2" w:space="0" w:color="000000"/>
+              <w:right w:val="single" w:sz="2" w:space="0" w:color="000000"/>
+              <w:insideH w:val="single" w:sz="2" w:space="0" w:color="000000"/>
+              <w:insideV w:val="single" w:sz="2" w:space="0" w:color="000000"/>
+            </w:tcBorders>
+            <w:shd w:fill="auto" w:val="clear"/>
+            <w:tcMar>
+              <w:left w:w="54" w:type="dxa"/>
+            </w:tcMar>
+          </w:tcPr>
+          <w:p>
+            <w:pPr>
+              <w:pStyle w:val="TableContents"/>
+              <w:spacing w:before="120" w:after="120"/>
+              <w:jc w:val="center"/>
+              <w:rPr>
+                <w:rFonts w:ascii="Arial" w:hAnsi="Arial"/>
+                <w:b/>
+                <w:b/>
+                <w:bCs/>
+                <w:sz w:val="20"/>
+                <w:szCs w:val="20"/>
+              </w:rPr>
+            </w:pPr>
+            <w:r>
+              <w:rPr>
+                <w:rFonts w:ascii="Arial" w:hAnsi="Arial"/>
+                <w:b/>
+                <w:bCs/>
+                <w:sz w:val="20"/>
+                <w:szCs w:val="20"/>
+              </w:rPr>
+              <w:t>Ratio</w:t>
+            </w:r>
+          </w:p>
+        </w:tc>
+      </w:tr>
+      <w:tr>
+        <w:trPr/>
+        <w:tc>
+          <w:tcPr>
+            <w:tcW w:w="1170" w:type="dxa"/>
+            <w:tcBorders>
+              <w:left w:val="single" w:sz="2" w:space="0" w:color="000000"/>
+              <w:bottom w:val="single" w:sz="2" w:space="0" w:color="000000"/>
+              <w:insideH w:val="single" w:sz="2" w:space="0" w:color="000000"/>
+            </w:tcBorders>
+            <w:shd w:fill="auto" w:val="clear"/>
+            <w:tcMar>
+              <w:left w:w="54" w:type="dxa"/>
+            </w:tcMar>
+          </w:tcPr>
+          <w:p>
+            <w:pPr>
+              <w:pStyle w:val="TableContents"/>
+              <w:spacing w:before="120" w:after="120"/>
+              <w:jc w:val="left"/>
+              <w:rPr>
+                <w:rFonts w:ascii="Arial" w:hAnsi="Arial"/>
+                <w:b/>
+                <w:b/>
+                <w:bCs/>
+                <w:sz w:val="20"/>
+                <w:szCs w:val="20"/>
+              </w:rPr>
+            </w:pPr>
+            <w:r>
+              <w:rPr>
+                <w:rFonts w:ascii="Arial" w:hAnsi="Arial"/>
+                <w:b/>
+                <w:bCs/>
+                <w:sz w:val="20"/>
+                <w:szCs w:val="20"/>
+              </w:rPr>
+              <w:t>Linear</w:t>
+            </w:r>
+          </w:p>
+        </w:tc>
+        <w:tc>
+          <w:tcPr>
+            <w:tcW w:w="1440" w:type="dxa"/>
+            <w:tcBorders>
+              <w:left w:val="single" w:sz="2" w:space="0" w:color="000000"/>
+              <w:bottom w:val="single" w:sz="2" w:space="0" w:color="000000"/>
+              <w:insideH w:val="single" w:sz="2" w:space="0" w:color="000000"/>
+            </w:tcBorders>
+            <w:shd w:fill="auto" w:val="clear"/>
+            <w:tcMar>
+              <w:left w:w="54" w:type="dxa"/>
+            </w:tcMar>
+          </w:tcPr>
+          <w:p>
+            <w:pPr>
+              <w:pStyle w:val="TableContents"/>
+              <w:spacing w:before="120" w:after="120"/>
+              <w:jc w:val="center"/>
+              <w:rPr>
+                <w:rFonts w:ascii="Arial" w:hAnsi="Arial"/>
+                <w:sz w:val="20"/>
+                <w:szCs w:val="20"/>
+              </w:rPr>
+            </w:pPr>
+            <w:r>
+              <w:rPr>
+                <w:rFonts w:ascii="Arial" w:hAnsi="Arial"/>
+                <w:sz w:val="20"/>
+                <w:szCs w:val="20"/>
+              </w:rPr>
+              <w:t>0.48</w:t>
+            </w:r>
+          </w:p>
+        </w:tc>
+        <w:tc>
+          <w:tcPr>
+            <w:tcW w:w="1530" w:type="dxa"/>
+            <w:tcBorders>
+              <w:left w:val="single" w:sz="2" w:space="0" w:color="000000"/>
+              <w:bottom w:val="single" w:sz="2" w:space="0" w:color="000000"/>
+              <w:insideH w:val="single" w:sz="2" w:space="0" w:color="000000"/>
+            </w:tcBorders>
+            <w:shd w:fill="auto" w:val="clear"/>
+            <w:tcMar>
+              <w:left w:w="54" w:type="dxa"/>
+            </w:tcMar>
+          </w:tcPr>
+          <w:p>
+            <w:pPr>
+              <w:pStyle w:val="TableContents"/>
+              <w:spacing w:before="120" w:after="120"/>
+              <w:jc w:val="center"/>
+              <w:rPr>
+                <w:rFonts w:ascii="Arial" w:hAnsi="Arial"/>
+                <w:sz w:val="20"/>
+                <w:szCs w:val="20"/>
+              </w:rPr>
+            </w:pPr>
+            <w:r>
+              <w:rPr>
+                <w:rFonts w:ascii="Arial" w:hAnsi="Arial"/>
+                <w:sz w:val="20"/>
+                <w:szCs w:val="20"/>
+              </w:rPr>
+              <w:t>0.38</w:t>
+            </w:r>
+          </w:p>
+        </w:tc>
+        <w:tc>
+          <w:tcPr>
+            <w:tcW w:w="1170" w:type="dxa"/>
+            <w:tcBorders>
+              <w:left w:val="single" w:sz="2" w:space="0" w:color="000000"/>
+              <w:bottom w:val="single" w:sz="2" w:space="0" w:color="000000"/>
+              <w:right w:val="single" w:sz="2" w:space="0" w:color="000000"/>
+              <w:insideH w:val="single" w:sz="2" w:space="0" w:color="000000"/>
+              <w:insideV w:val="single" w:sz="2" w:space="0" w:color="000000"/>
+            </w:tcBorders>
+            <w:shd w:fill="auto" w:val="clear"/>
+            <w:tcMar>
+              <w:left w:w="54" w:type="dxa"/>
+            </w:tcMar>
+          </w:tcPr>
+          <w:p>
+            <w:pPr>
+              <w:pStyle w:val="TableContents"/>
+              <w:spacing w:before="120" w:after="120"/>
+              <w:jc w:val="center"/>
+              <w:rPr>
+                <w:rFonts w:ascii="Arial" w:hAnsi="Arial"/>
+                <w:sz w:val="20"/>
+                <w:szCs w:val="20"/>
+              </w:rPr>
+            </w:pPr>
+            <w:r>
+              <w:rPr>
+                <w:rFonts w:ascii="Arial" w:hAnsi="Arial"/>
+                <w:sz w:val="20"/>
+                <w:szCs w:val="20"/>
+              </w:rPr>
+              <w:t>1.26</w:t>
+            </w:r>
+          </w:p>
+        </w:tc>
+      </w:tr>
+      <w:tr>
+        <w:trPr/>
+        <w:tc>
+          <w:tcPr>
+            <w:tcW w:w="1170" w:type="dxa"/>
+            <w:tcBorders>
+              <w:left w:val="single" w:sz="2" w:space="0" w:color="000000"/>
+              <w:bottom w:val="single" w:sz="2" w:space="0" w:color="000000"/>
+              <w:insideH w:val="single" w:sz="2" w:space="0" w:color="000000"/>
+            </w:tcBorders>
+            <w:shd w:fill="auto" w:val="clear"/>
+            <w:tcMar>
+              <w:left w:w="54" w:type="dxa"/>
+            </w:tcMar>
+          </w:tcPr>
+          <w:p>
+            <w:pPr>
+              <w:pStyle w:val="TableContents"/>
+              <w:spacing w:before="120" w:after="120"/>
+              <w:jc w:val="left"/>
+              <w:rPr>
+                <w:rFonts w:ascii="Arial" w:hAnsi="Arial"/>
+                <w:b/>
+                <w:b/>
+                <w:bCs/>
+                <w:sz w:val="20"/>
+                <w:szCs w:val="20"/>
+              </w:rPr>
+            </w:pPr>
+            <w:r>
+              <w:rPr>
+                <w:rFonts w:ascii="Arial" w:hAnsi="Arial"/>
+                <w:b/>
+                <w:bCs/>
+                <w:sz w:val="20"/>
+                <w:szCs w:val="20"/>
+              </w:rPr>
+              <w:t>SNP</w:t>
+            </w:r>
+          </w:p>
+        </w:tc>
+        <w:tc>
+          <w:tcPr>
+            <w:tcW w:w="1440" w:type="dxa"/>
+            <w:tcBorders>
+              <w:left w:val="single" w:sz="2" w:space="0" w:color="000000"/>
+              <w:bottom w:val="single" w:sz="2" w:space="0" w:color="000000"/>
+              <w:insideH w:val="single" w:sz="2" w:space="0" w:color="000000"/>
+            </w:tcBorders>
+            <w:shd w:fill="auto" w:val="clear"/>
+            <w:tcMar>
+              <w:left w:w="54" w:type="dxa"/>
+            </w:tcMar>
+          </w:tcPr>
+          <w:p>
+            <w:pPr>
+              <w:pStyle w:val="TableContents"/>
+              <w:spacing w:before="120" w:after="120"/>
+              <w:jc w:val="center"/>
+              <w:rPr>
+                <w:rFonts w:ascii="Arial" w:hAnsi="Arial"/>
+                <w:sz w:val="20"/>
+                <w:szCs w:val="20"/>
+              </w:rPr>
+            </w:pPr>
+            <w:r>
+              <w:rPr>
+                <w:rFonts w:ascii="Arial" w:hAnsi="Arial"/>
+                <w:sz w:val="20"/>
+                <w:szCs w:val="20"/>
+              </w:rPr>
+              <w:t>0.47</w:t>
+            </w:r>
+          </w:p>
+        </w:tc>
+        <w:tc>
+          <w:tcPr>
+            <w:tcW w:w="1530" w:type="dxa"/>
+            <w:tcBorders>
+              <w:left w:val="single" w:sz="2" w:space="0" w:color="000000"/>
+              <w:bottom w:val="single" w:sz="2" w:space="0" w:color="000000"/>
+              <w:insideH w:val="single" w:sz="2" w:space="0" w:color="000000"/>
+            </w:tcBorders>
+            <w:shd w:fill="auto" w:val="clear"/>
+            <w:tcMar>
+              <w:left w:w="54" w:type="dxa"/>
+            </w:tcMar>
+          </w:tcPr>
+          <w:p>
+            <w:pPr>
+              <w:pStyle w:val="TableContents"/>
+              <w:spacing w:before="120" w:after="120"/>
+              <w:jc w:val="center"/>
+              <w:rPr>
+                <w:rFonts w:ascii="Arial" w:hAnsi="Arial"/>
+                <w:sz w:val="20"/>
+                <w:szCs w:val="20"/>
+              </w:rPr>
+            </w:pPr>
+            <w:r>
+              <w:rPr>
+                <w:rFonts w:ascii="Arial" w:hAnsi="Arial"/>
+                <w:sz w:val="20"/>
+                <w:szCs w:val="20"/>
+              </w:rPr>
+              <w:t>0.37</w:t>
+            </w:r>
+          </w:p>
+        </w:tc>
+        <w:tc>
+          <w:tcPr>
+            <w:tcW w:w="1170" w:type="dxa"/>
+            <w:tcBorders>
+              <w:left w:val="single" w:sz="2" w:space="0" w:color="000000"/>
+              <w:bottom w:val="single" w:sz="2" w:space="0" w:color="000000"/>
+              <w:right w:val="single" w:sz="2" w:space="0" w:color="000000"/>
+              <w:insideH w:val="single" w:sz="2" w:space="0" w:color="000000"/>
+              <w:insideV w:val="single" w:sz="2" w:space="0" w:color="000000"/>
+            </w:tcBorders>
+            <w:shd w:fill="auto" w:val="clear"/>
+            <w:tcMar>
+              <w:left w:w="54" w:type="dxa"/>
+            </w:tcMar>
+          </w:tcPr>
+          <w:p>
+            <w:pPr>
+              <w:pStyle w:val="TableContents"/>
+              <w:spacing w:before="120" w:after="120"/>
+              <w:jc w:val="center"/>
+              <w:rPr>
+                <w:rFonts w:ascii="Arial" w:hAnsi="Arial"/>
+                <w:sz w:val="20"/>
+                <w:szCs w:val="20"/>
+              </w:rPr>
+            </w:pPr>
+            <w:r>
+              <w:rPr>
+                <w:rFonts w:ascii="Arial" w:hAnsi="Arial"/>
+                <w:sz w:val="20"/>
+                <w:szCs w:val="20"/>
+              </w:rPr>
+              <w:t>1.27</w:t>
+            </w:r>
+          </w:p>
+        </w:tc>
+      </w:tr>
+      <w:tr>
+        <w:trPr/>
+        <w:tc>
+          <w:tcPr>
+            <w:tcW w:w="1170" w:type="dxa"/>
+            <w:tcBorders>
+              <w:left w:val="single" w:sz="2" w:space="0" w:color="000000"/>
+              <w:bottom w:val="single" w:sz="2" w:space="0" w:color="000000"/>
+              <w:insideH w:val="single" w:sz="2" w:space="0" w:color="000000"/>
+            </w:tcBorders>
+            <w:shd w:fill="auto" w:val="clear"/>
+            <w:tcMar>
+              <w:left w:w="54" w:type="dxa"/>
+            </w:tcMar>
+          </w:tcPr>
+          <w:p>
+            <w:pPr>
+              <w:pStyle w:val="TableContents"/>
+              <w:spacing w:before="120" w:after="120"/>
+              <w:jc w:val="left"/>
+              <w:rPr>
+                <w:rFonts w:ascii="Arial" w:hAnsi="Arial"/>
+                <w:b/>
+                <w:b/>
+                <w:bCs/>
+                <w:sz w:val="20"/>
+                <w:szCs w:val="20"/>
+              </w:rPr>
+            </w:pPr>
+            <w:r>
+              <w:rPr>
+                <w:rFonts w:ascii="Arial" w:hAnsi="Arial"/>
+                <w:b/>
+                <w:bCs/>
+                <w:sz w:val="20"/>
+                <w:szCs w:val="20"/>
+              </w:rPr>
+              <w:t>Twopath</w:t>
+            </w:r>
+          </w:p>
+        </w:tc>
+        <w:tc>
+          <w:tcPr>
+            <w:tcW w:w="1440" w:type="dxa"/>
+            <w:tcBorders>
+              <w:left w:val="single" w:sz="2" w:space="0" w:color="000000"/>
+              <w:bottom w:val="single" w:sz="2" w:space="0" w:color="000000"/>
+              <w:insideH w:val="single" w:sz="2" w:space="0" w:color="000000"/>
+            </w:tcBorders>
+            <w:shd w:fill="auto" w:val="clear"/>
+            <w:tcMar>
+              <w:left w:w="54" w:type="dxa"/>
+            </w:tcMar>
+          </w:tcPr>
+          <w:p>
+            <w:pPr>
+              <w:pStyle w:val="TableContents"/>
+              <w:spacing w:before="120" w:after="120"/>
+              <w:jc w:val="center"/>
+              <w:rPr>
+                <w:rFonts w:ascii="Arial" w:hAnsi="Arial"/>
+                <w:sz w:val="20"/>
+                <w:szCs w:val="20"/>
+              </w:rPr>
+            </w:pPr>
+            <w:r>
+              <w:rPr>
+                <w:rFonts w:ascii="Arial" w:hAnsi="Arial"/>
+                <w:sz w:val="20"/>
+                <w:szCs w:val="20"/>
+              </w:rPr>
+              <w:t>0.50</w:t>
+            </w:r>
+          </w:p>
+        </w:tc>
+        <w:tc>
+          <w:tcPr>
+            <w:tcW w:w="1530" w:type="dxa"/>
+            <w:tcBorders>
+              <w:left w:val="single" w:sz="2" w:space="0" w:color="000000"/>
+              <w:bottom w:val="single" w:sz="2" w:space="0" w:color="000000"/>
+              <w:insideH w:val="single" w:sz="2" w:space="0" w:color="000000"/>
+            </w:tcBorders>
+            <w:shd w:fill="auto" w:val="clear"/>
+            <w:tcMar>
+              <w:left w:w="54" w:type="dxa"/>
+            </w:tcMar>
+          </w:tcPr>
+          <w:p>
+            <w:pPr>
+              <w:pStyle w:val="TableContents"/>
+              <w:spacing w:before="120" w:after="120"/>
+              <w:jc w:val="center"/>
+              <w:rPr>
+                <w:rFonts w:ascii="Arial" w:hAnsi="Arial"/>
+                <w:sz w:val="20"/>
+                <w:szCs w:val="20"/>
+              </w:rPr>
+            </w:pPr>
+            <w:r>
+              <w:rPr>
+                <w:rFonts w:ascii="Arial" w:hAnsi="Arial"/>
+                <w:sz w:val="20"/>
+                <w:szCs w:val="20"/>
+              </w:rPr>
+              <w:t>0.38</w:t>
+            </w:r>
+          </w:p>
+        </w:tc>
+        <w:tc>
+          <w:tcPr>
+            <w:tcW w:w="1170" w:type="dxa"/>
+            <w:tcBorders>
+              <w:left w:val="single" w:sz="2" w:space="0" w:color="000000"/>
+              <w:bottom w:val="single" w:sz="2" w:space="0" w:color="000000"/>
+              <w:right w:val="single" w:sz="2" w:space="0" w:color="000000"/>
+              <w:insideH w:val="single" w:sz="2" w:space="0" w:color="000000"/>
+              <w:insideV w:val="single" w:sz="2" w:space="0" w:color="000000"/>
+            </w:tcBorders>
+            <w:shd w:fill="auto" w:val="clear"/>
+            <w:tcMar>
+              <w:left w:w="54" w:type="dxa"/>
+            </w:tcMar>
+          </w:tcPr>
+          <w:p>
+            <w:pPr>
+              <w:pStyle w:val="TableContents"/>
+              <w:spacing w:before="120" w:after="120"/>
+              <w:jc w:val="center"/>
+              <w:rPr>
+                <w:rFonts w:ascii="Arial" w:hAnsi="Arial"/>
+                <w:sz w:val="20"/>
+                <w:szCs w:val="20"/>
+              </w:rPr>
+            </w:pPr>
+            <w:r>
+              <w:rPr>
+                <w:rFonts w:ascii="Arial" w:hAnsi="Arial"/>
+                <w:sz w:val="20"/>
+                <w:szCs w:val="20"/>
+              </w:rPr>
+              <w:t>1.32</w:t>
+            </w:r>
+          </w:p>
+        </w:tc>
+      </w:tr>
+      <w:tr>
+        <w:trPr/>
+        <w:tc>
+          <w:tcPr>
+            <w:tcW w:w="1170" w:type="dxa"/>
+            <w:tcBorders>
+              <w:left w:val="single" w:sz="2" w:space="0" w:color="000000"/>
+              <w:bottom w:val="single" w:sz="2" w:space="0" w:color="000000"/>
+              <w:insideH w:val="single" w:sz="2" w:space="0" w:color="000000"/>
+            </w:tcBorders>
+            <w:shd w:fill="auto" w:val="clear"/>
+            <w:tcMar>
+              <w:left w:w="54" w:type="dxa"/>
+            </w:tcMar>
+          </w:tcPr>
+          <w:p>
+            <w:pPr>
+              <w:pStyle w:val="TableContents"/>
+              <w:spacing w:before="120" w:after="120"/>
+              <w:jc w:val="left"/>
+              <w:rPr>
+                <w:rFonts w:ascii="Arial" w:hAnsi="Arial"/>
+                <w:b/>
+                <w:b/>
+                <w:bCs/>
+                <w:sz w:val="20"/>
+                <w:szCs w:val="20"/>
+              </w:rPr>
+            </w:pPr>
+            <w:r>
+              <w:rPr>
+                <w:rFonts w:ascii="Arial" w:hAnsi="Arial"/>
+                <w:b/>
+                <w:bCs/>
+                <w:sz w:val="20"/>
+                <w:szCs w:val="20"/>
+              </w:rPr>
+              <w:t>Tangle</w:t>
+            </w:r>
+          </w:p>
+        </w:tc>
+        <w:tc>
+          <w:tcPr>
+            <w:tcW w:w="1440" w:type="dxa"/>
+            <w:tcBorders>
+              <w:left w:val="single" w:sz="2" w:space="0" w:color="000000"/>
+              <w:bottom w:val="single" w:sz="2" w:space="0" w:color="000000"/>
+              <w:insideH w:val="single" w:sz="2" w:space="0" w:color="000000"/>
+            </w:tcBorders>
+            <w:shd w:fill="auto" w:val="clear"/>
+            <w:tcMar>
+              <w:left w:w="54" w:type="dxa"/>
+            </w:tcMar>
+          </w:tcPr>
+          <w:p>
+            <w:pPr>
+              <w:pStyle w:val="TableContents"/>
+              <w:spacing w:before="120" w:after="120"/>
+              <w:jc w:val="center"/>
+              <w:rPr>
+                <w:rFonts w:ascii="Arial" w:hAnsi="Arial"/>
+                <w:sz w:val="20"/>
+                <w:szCs w:val="20"/>
+              </w:rPr>
+            </w:pPr>
+            <w:r>
+              <w:rPr>
+                <w:rFonts w:ascii="Arial" w:hAnsi="Arial"/>
+                <w:sz w:val="20"/>
+                <w:szCs w:val="20"/>
+              </w:rPr>
+              <w:t>0.48</w:t>
+            </w:r>
+          </w:p>
+        </w:tc>
+        <w:tc>
+          <w:tcPr>
+            <w:tcW w:w="1530" w:type="dxa"/>
+            <w:tcBorders>
+              <w:left w:val="single" w:sz="2" w:space="0" w:color="000000"/>
+              <w:bottom w:val="single" w:sz="2" w:space="0" w:color="000000"/>
+              <w:insideH w:val="single" w:sz="2" w:space="0" w:color="000000"/>
+            </w:tcBorders>
+            <w:shd w:fill="auto" w:val="clear"/>
+            <w:tcMar>
+              <w:left w:w="54" w:type="dxa"/>
+            </w:tcMar>
+          </w:tcPr>
+          <w:p>
+            <w:pPr>
+              <w:pStyle w:val="TableContents"/>
+              <w:spacing w:before="120" w:after="120"/>
+              <w:jc w:val="center"/>
+              <w:rPr>
+                <w:rFonts w:ascii="Arial" w:hAnsi="Arial"/>
+                <w:sz w:val="20"/>
+                <w:szCs w:val="20"/>
+              </w:rPr>
+            </w:pPr>
+            <w:r>
+              <w:rPr>
+                <w:rFonts w:ascii="Arial" w:hAnsi="Arial"/>
+                <w:sz w:val="20"/>
+                <w:szCs w:val="20"/>
+              </w:rPr>
+              <w:t>0.37</w:t>
+            </w:r>
+          </w:p>
+        </w:tc>
+        <w:tc>
+          <w:tcPr>
+            <w:tcW w:w="1170" w:type="dxa"/>
+            <w:tcBorders>
+              <w:left w:val="single" w:sz="2" w:space="0" w:color="000000"/>
+              <w:bottom w:val="single" w:sz="2" w:space="0" w:color="000000"/>
+              <w:right w:val="single" w:sz="2" w:space="0" w:color="000000"/>
+              <w:insideH w:val="single" w:sz="2" w:space="0" w:color="000000"/>
+              <w:insideV w:val="single" w:sz="2" w:space="0" w:color="000000"/>
+            </w:tcBorders>
+            <w:shd w:fill="auto" w:val="clear"/>
+            <w:tcMar>
+              <w:left w:w="54" w:type="dxa"/>
+            </w:tcMar>
+          </w:tcPr>
+          <w:p>
+            <w:pPr>
+              <w:pStyle w:val="TableContents"/>
+              <w:spacing w:before="120" w:after="120"/>
+              <w:jc w:val="center"/>
+              <w:rPr>
+                <w:rFonts w:ascii="Arial" w:hAnsi="Arial"/>
+                <w:sz w:val="20"/>
+                <w:szCs w:val="20"/>
+              </w:rPr>
+            </w:pPr>
+            <w:r>
+              <w:rPr>
+                <w:rFonts w:ascii="Arial" w:hAnsi="Arial"/>
+                <w:sz w:val="20"/>
+                <w:szCs w:val="20"/>
+              </w:rPr>
+              <w:t>1.3</w:t>
+            </w:r>
+          </w:p>
+        </w:tc>
+      </w:tr>
+    </w:tbl>
     <w:p>
       <w:pPr>
         <w:pStyle w:val="Normal"/>
@@ -5218,6 +7015,15 @@
       <w:rFonts w:ascii="Times New Roman" w:hAnsi="Times New Roman"/>
     </w:rPr>
   </w:style>
+  <w:style w:type="paragraph" w:styleId="TableContents">
+    <w:name w:val="Table Contents"/>
+    <w:basedOn w:val="Normal"/>
+    <w:qFormat/>
+    <w:pPr>
+      <w:suppressLineNumbers/>
+    </w:pPr>
+    <w:rPr/>
+  </w:style>
   <w:style w:type="numbering" w:styleId="NoList">
     <w:name w:val="No List"/>
     <w:qFormat/>

</xml_diff>